<commit_message>
Update RELATÓRIO - PROJETO INTEGRADO INOVADOR (PI).docx
</commit_message>
<xml_diff>
--- a/RELATÓRIO - PROJETO INTEGRADO INOVADOR (PI).docx
+++ b/RELATÓRIO - PROJETO INTEGRADO INOVADOR (PI).docx
@@ -21,12 +21,12 @@
           <wp:inline distB="114300" distT="114300" distL="114300" distR="114300">
             <wp:extent cx="1662113" cy="1662113"/>
             <wp:effectExtent b="0" l="0" r="0" t="0"/>
-            <wp:docPr id="6" name="image10.png"/>
+            <wp:docPr id="6" name="image11.png"/>
             <a:graphic>
               <a:graphicData uri="http://schemas.openxmlformats.org/drawingml/2006/picture">
                 <pic:pic>
                   <pic:nvPicPr>
-                    <pic:cNvPr id="0" name="image10.png"/>
+                    <pic:cNvPr id="0" name="image11.png"/>
                     <pic:cNvPicPr preferRelativeResize="0"/>
                   </pic:nvPicPr>
                   <pic:blipFill>
@@ -1508,7 +1508,7 @@
               </w:rPr>
               <w:t xml:space="preserve">INTRODUÇÃO</w:t>
               <w:tab/>
-              <w:t xml:space="preserve">3</w:t>
+              <w:t xml:space="preserve">5</w:t>
             </w:r>
           </w:hyperlink>
           <w:r>
@@ -1556,7 +1556,7 @@
               </w:rPr>
               <w:t xml:space="preserve">DESENVOLVIMENTO</w:t>
               <w:tab/>
-              <w:t xml:space="preserve">3</w:t>
+              <w:t xml:space="preserve">5</w:t>
             </w:r>
           </w:hyperlink>
           <w:r>
@@ -1605,7 +1605,7 @@
               </w:rPr>
               <w:t xml:space="preserve">Metodologia Ágil</w:t>
               <w:tab/>
-              <w:t xml:space="preserve">3</w:t>
+              <w:t xml:space="preserve">5</w:t>
             </w:r>
           </w:hyperlink>
           <w:r>
@@ -1654,7 +1654,7 @@
               </w:rPr>
               <w:t xml:space="preserve">Tabela Verdade</w:t>
               <w:tab/>
-              <w:t xml:space="preserve">5</w:t>
+              <w:t xml:space="preserve">7</w:t>
             </w:r>
           </w:hyperlink>
           <w:r>
@@ -1703,7 +1703,7 @@
               </w:rPr>
               <w:t xml:space="preserve">Tabela</w:t>
               <w:tab/>
-              <w:t xml:space="preserve">6</w:t>
+              <w:t xml:space="preserve">8</w:t>
             </w:r>
           </w:hyperlink>
           <w:r>
@@ -1752,7 +1752,7 @@
               </w:rPr>
               <w:t xml:space="preserve">Sistema de gerenciamento de estoque</w:t>
               <w:tab/>
-              <w:t xml:space="preserve">6</w:t>
+              <w:t xml:space="preserve">8</w:t>
             </w:r>
           </w:hyperlink>
           <w:r>
@@ -1801,7 +1801,7 @@
               </w:rPr>
               <w:t xml:space="preserve">Definição de Estrutura de Dados</w:t>
               <w:tab/>
-              <w:t xml:space="preserve">7</w:t>
+              <w:t xml:space="preserve">9</w:t>
             </w:r>
           </w:hyperlink>
           <w:r>
@@ -1850,7 +1850,7 @@
               </w:rPr>
               <w:t xml:space="preserve">Algoritmos de Cadastro e Consulta</w:t>
               <w:tab/>
-              <w:t xml:space="preserve">8</w:t>
+              <w:t xml:space="preserve">10</w:t>
             </w:r>
           </w:hyperlink>
           <w:r>
@@ -1899,7 +1899,7 @@
               </w:rPr>
               <w:t xml:space="preserve">Movimentação de Estoque</w:t>
               <w:tab/>
-              <w:t xml:space="preserve">9</w:t>
+              <w:t xml:space="preserve">11</w:t>
             </w:r>
           </w:hyperlink>
           <w:r>
@@ -1948,7 +1948,7 @@
               </w:rPr>
               <w:t xml:space="preserve">Relatórios de Consultas</w:t>
               <w:tab/>
-              <w:t xml:space="preserve">10</w:t>
+              <w:t xml:space="preserve">12</w:t>
             </w:r>
           </w:hyperlink>
           <w:r>
@@ -1997,7 +1997,7 @@
               </w:rPr>
               <w:t xml:space="preserve">Testes</w:t>
               <w:tab/>
-              <w:t xml:space="preserve">11</w:t>
+              <w:t xml:space="preserve">13</w:t>
             </w:r>
           </w:hyperlink>
           <w:r>
@@ -2046,7 +2046,7 @@
               </w:rPr>
               <w:t xml:space="preserve">Diagrama de Caso de Uso</w:t>
               <w:tab/>
-              <w:t xml:space="preserve">12</w:t>
+              <w:t xml:space="preserve">14</w:t>
             </w:r>
           </w:hyperlink>
           <w:r>
@@ -2095,7 +2095,7 @@
               </w:rPr>
               <w:t xml:space="preserve">Diagrama</w:t>
               <w:tab/>
-              <w:t xml:space="preserve">13</w:t>
+              <w:t xml:space="preserve">15</w:t>
             </w:r>
           </w:hyperlink>
           <w:r>
@@ -2143,7 +2143,7 @@
               </w:rPr>
               <w:t xml:space="preserve">CONCLUSÃO</w:t>
               <w:tab/>
-              <w:t xml:space="preserve">14</w:t>
+              <w:t xml:space="preserve">16</w:t>
             </w:r>
           </w:hyperlink>
           <w:r>
@@ -2191,7 +2191,7 @@
               </w:rPr>
               <w:t xml:space="preserve">REFERÊNCIAS</w:t>
               <w:tab/>
-              <w:t xml:space="preserve">15</w:t>
+              <w:t xml:space="preserve">17</w:t>
             </w:r>
           </w:hyperlink>
           <w:r>
@@ -2221,7 +2221,7 @@
               <w:vertAlign w:val="baseline"/>
             </w:rPr>
           </w:pPr>
-          <w:hyperlink w:anchor="_vss0g5stkts5">
+          <w:hyperlink w:anchor="_yl960d9gx9re">
             <w:r>
               <w:rPr>
                 <w:rFonts w:ascii="Arial" w:cs="Arial" w:eastAsia="Arial" w:hAnsi="Arial"/>
@@ -2239,7 +2239,55 @@
               </w:rPr>
               <w:t xml:space="preserve">ANEXOS</w:t>
               <w:tab/>
-              <w:t xml:space="preserve">15</w:t>
+              <w:t xml:space="preserve">18</w:t>
+            </w:r>
+          </w:hyperlink>
+          <w:r>
+            <w:rPr>
+              <w:rtl w:val="0"/>
+            </w:rPr>
+          </w:r>
+        </w:p>
+        <w:p>
+          <w:pPr>
+            <w:widowControl w:val="0"/>
+            <w:tabs>
+              <w:tab w:val="right" w:leader="dot" w:pos="12000"/>
+            </w:tabs>
+            <w:spacing w:before="60" w:line="240" w:lineRule="auto"/>
+            <w:rPr>
+              <w:rFonts w:ascii="Arial" w:cs="Arial" w:eastAsia="Arial" w:hAnsi="Arial"/>
+              <w:b w:val="1"/>
+              <w:i w:val="0"/>
+              <w:smallCaps w:val="0"/>
+              <w:strike w:val="0"/>
+              <w:color w:val="000000"/>
+              <w:sz w:val="22"/>
+              <w:szCs w:val="22"/>
+              <w:u w:val="none"/>
+              <w:shd w:fill="auto" w:val="clear"/>
+              <w:vertAlign w:val="baseline"/>
+            </w:rPr>
+          </w:pPr>
+          <w:hyperlink w:anchor="_43f8ook62z73">
+            <w:r>
+              <w:rPr>
+                <w:rFonts w:ascii="Arial" w:cs="Arial" w:eastAsia="Arial" w:hAnsi="Arial"/>
+                <w:b w:val="1"/>
+                <w:i w:val="0"/>
+                <w:smallCaps w:val="0"/>
+                <w:strike w:val="0"/>
+                <w:color w:val="000000"/>
+                <w:sz w:val="22"/>
+                <w:szCs w:val="22"/>
+                <w:u w:val="none"/>
+                <w:shd w:fill="auto" w:val="clear"/>
+                <w:vertAlign w:val="baseline"/>
+                <w:rtl w:val="0"/>
+              </w:rPr>
+              <w:t xml:space="preserve">APÊNDICES</w:t>
+              <w:tab/>
+              <w:t xml:space="preserve">19</w:t>
             </w:r>
           </w:hyperlink>
           <w:r>
@@ -2545,12 +2593,12 @@
           <wp:inline distB="114300" distT="114300" distL="114300" distR="114300">
             <wp:extent cx="5923688" cy="2149647"/>
             <wp:effectExtent b="0" l="0" r="0" t="0"/>
-            <wp:docPr id="8" name="image11.jpg"/>
+            <wp:docPr id="8" name="image9.jpg"/>
             <a:graphic>
               <a:graphicData uri="http://schemas.openxmlformats.org/drawingml/2006/picture">
                 <pic:pic>
                   <pic:nvPicPr>
-                    <pic:cNvPr id="0" name="image11.jpg"/>
+                    <pic:cNvPr id="0" name="image9.jpg"/>
                     <pic:cNvPicPr preferRelativeResize="0"/>
                   </pic:nvPicPr>
                   <pic:blipFill>
@@ -7348,12 +7396,12 @@
           <wp:inline distB="114300" distT="114300" distL="114300" distR="114300">
             <wp:extent cx="5314950" cy="4524375"/>
             <wp:effectExtent b="0" l="0" r="0" t="0"/>
-            <wp:docPr id="5" name="image3.png"/>
+            <wp:docPr id="5" name="image4.png"/>
             <a:graphic>
               <a:graphicData uri="http://schemas.openxmlformats.org/drawingml/2006/picture">
                 <pic:pic>
                   <pic:nvPicPr>
-                    <pic:cNvPr id="0" name="image3.png"/>
+                    <pic:cNvPr id="0" name="image4.png"/>
                     <pic:cNvPicPr preferRelativeResize="0"/>
                   </pic:nvPicPr>
                   <pic:blipFill>
@@ -7477,12 +7525,12 @@
           <wp:inline distB="114300" distT="114300" distL="114300" distR="114300">
             <wp:extent cx="4914900" cy="5991225"/>
             <wp:effectExtent b="0" l="0" r="0" t="0"/>
-            <wp:docPr id="10" name="image5.png"/>
+            <wp:docPr id="10" name="image1.png"/>
             <a:graphic>
               <a:graphicData uri="http://schemas.openxmlformats.org/drawingml/2006/picture">
                 <pic:pic>
                   <pic:nvPicPr>
-                    <pic:cNvPr id="0" name="image5.png"/>
+                    <pic:cNvPr id="0" name="image1.png"/>
                     <pic:cNvPicPr preferRelativeResize="0"/>
                   </pic:nvPicPr>
                   <pic:blipFill>
@@ -7589,12 +7637,12 @@
           <wp:inline distB="114300" distT="114300" distL="114300" distR="114300">
             <wp:extent cx="4981575" cy="2371725"/>
             <wp:effectExtent b="0" l="0" r="0" t="0"/>
-            <wp:docPr id="1" name="image7.png"/>
+            <wp:docPr id="1" name="image5.png"/>
             <a:graphic>
               <a:graphicData uri="http://schemas.openxmlformats.org/drawingml/2006/picture">
                 <pic:pic>
                   <pic:nvPicPr>
-                    <pic:cNvPr id="0" name="image7.png"/>
+                    <pic:cNvPr id="0" name="image5.png"/>
                     <pic:cNvPicPr preferRelativeResize="0"/>
                   </pic:nvPicPr>
                   <pic:blipFill>
@@ -7697,12 +7745,12 @@
           <wp:inline distB="114300" distT="114300" distL="114300" distR="114300">
             <wp:extent cx="4037193" cy="3844509"/>
             <wp:effectExtent b="0" l="0" r="0" t="0"/>
-            <wp:docPr id="7" name="image1.png"/>
+            <wp:docPr id="7" name="image7.png"/>
             <a:graphic>
               <a:graphicData uri="http://schemas.openxmlformats.org/drawingml/2006/picture">
                 <pic:pic>
                   <pic:nvPicPr>
-                    <pic:cNvPr id="0" name="image1.png"/>
+                    <pic:cNvPr id="0" name="image7.png"/>
                     <pic:cNvPicPr preferRelativeResize="0"/>
                   </pic:nvPicPr>
                   <pic:blipFill>
@@ -7829,12 +7877,12 @@
           <wp:inline distB="114300" distT="114300" distL="114300" distR="114300">
             <wp:extent cx="4886325" cy="3486150"/>
             <wp:effectExtent b="0" l="0" r="0" t="0"/>
-            <wp:docPr id="3" name="image4.png"/>
+            <wp:docPr id="3" name="image6.png"/>
             <a:graphic>
               <a:graphicData uri="http://schemas.openxmlformats.org/drawingml/2006/picture">
                 <pic:pic>
                   <pic:nvPicPr>
-                    <pic:cNvPr id="0" name="image4.png"/>
+                    <pic:cNvPr id="0" name="image6.png"/>
                     <pic:cNvPicPr preferRelativeResize="0"/>
                   </pic:nvPicPr>
                   <pic:blipFill>
@@ -7983,12 +8031,12 @@
           <wp:inline distB="114300" distT="114300" distL="114300" distR="114300">
             <wp:extent cx="4848225" cy="4591050"/>
             <wp:effectExtent b="0" l="0" r="0" t="0"/>
-            <wp:docPr id="11" name="image2.png"/>
+            <wp:docPr id="11" name="image3.png"/>
             <a:graphic>
               <a:graphicData uri="http://schemas.openxmlformats.org/drawingml/2006/picture">
                 <pic:pic>
                   <pic:nvPicPr>
-                    <pic:cNvPr id="0" name="image2.png"/>
+                    <pic:cNvPr id="0" name="image3.png"/>
                     <pic:cNvPicPr preferRelativeResize="0"/>
                   </pic:nvPicPr>
                   <pic:blipFill>
@@ -8127,12 +8175,12 @@
           <wp:inline distB="114300" distT="114300" distL="114300" distR="114300">
             <wp:extent cx="4869647" cy="4218713"/>
             <wp:effectExtent b="0" l="0" r="0" t="0"/>
-            <wp:docPr id="9" name="image6.png"/>
+            <wp:docPr id="9" name="image2.png"/>
             <a:graphic>
               <a:graphicData uri="http://schemas.openxmlformats.org/drawingml/2006/picture">
                 <pic:pic>
                   <pic:nvPicPr>
-                    <pic:cNvPr id="0" name="image6.png"/>
+                    <pic:cNvPr id="0" name="image2.png"/>
                     <pic:cNvPicPr preferRelativeResize="0"/>
                   </pic:nvPicPr>
                   <pic:blipFill>
@@ -8325,12 +8373,12 @@
           <wp:inline distB="114300" distT="114300" distL="114300" distR="114300">
             <wp:extent cx="5643750" cy="4046297"/>
             <wp:effectExtent b="0" l="0" r="0" t="0"/>
-            <wp:docPr id="4" name="image9.png"/>
+            <wp:docPr id="4" name="image10.png"/>
             <a:graphic>
               <a:graphicData uri="http://schemas.openxmlformats.org/drawingml/2006/picture">
                 <pic:pic>
                   <pic:nvPicPr>
-                    <pic:cNvPr id="0" name="image9.png"/>
+                    <pic:cNvPr id="0" name="image10.png"/>
                     <pic:cNvPicPr preferRelativeResize="0"/>
                   </pic:nvPicPr>
                   <pic:blipFill>
@@ -8843,7 +8891,10 @@
         <w:pStyle w:val="Heading1"/>
         <w:widowControl w:val="0"/>
         <w:spacing w:line="360" w:lineRule="auto"/>
-        <w:rPr/>
+        <w:rPr>
+          <w:sz w:val="24"/>
+          <w:szCs w:val="24"/>
+        </w:rPr>
       </w:pPr>
       <w:bookmarkStart w:colFirst="0" w:colLast="0" w:name="_vss0g5stkts5" w:id="15"/>
       <w:bookmarkEnd w:id="15"/>
@@ -8854,6 +8905,23 @@
         <w:tab/>
       </w:r>
       <w:r>
+        <w:rPr>
+          <w:rtl w:val="0"/>
+        </w:rPr>
+      </w:r>
+    </w:p>
+    <w:p>
+      <w:pPr>
+        <w:widowControl w:val="0"/>
+        <w:spacing w:line="360" w:lineRule="auto"/>
+        <w:ind w:right="30"/>
+        <w:jc w:val="both"/>
+        <w:rPr>
+          <w:sz w:val="24"/>
+          <w:szCs w:val="24"/>
+        </w:rPr>
+      </w:pPr>
+      <w:r>
         <w:br w:type="page"/>
       </w:r>
       <w:r>
@@ -8867,6 +8935,7 @@
         <w:pStyle w:val="Heading1"/>
         <w:widowControl w:val="0"/>
         <w:spacing w:line="360" w:lineRule="auto"/>
+        <w:ind w:right="30"/>
         <w:jc w:val="center"/>
         <w:rPr>
           <w:b w:val="1"/>
@@ -8874,7 +8943,7 @@
           <w:szCs w:val="24"/>
         </w:rPr>
       </w:pPr>
-      <w:bookmarkStart w:colFirst="0" w:colLast="0" w:name="_yl960d9gx9re" w:id="16"/>
+      <w:bookmarkStart w:colFirst="0" w:colLast="0" w:name="_43f8ook62z73" w:id="16"/>
       <w:bookmarkEnd w:id="16"/>
       <w:r>
         <w:rPr>
@@ -8883,32 +8952,15 @@
           <w:szCs w:val="24"/>
           <w:rtl w:val="0"/>
         </w:rPr>
-        <w:t xml:space="preserve">ANEXOS</w:t>
-      </w:r>
-    </w:p>
-    <w:p>
-      <w:pPr>
-        <w:rPr>
-          <w:sz w:val="24"/>
-          <w:szCs w:val="24"/>
-        </w:rPr>
-      </w:pPr>
-      <w:r>
-        <w:rPr>
-          <w:rtl w:val="0"/>
-        </w:rPr>
-        <w:tab/>
-      </w:r>
-      <w:r>
-        <w:rPr>
-          <w:rtl w:val="0"/>
-        </w:rPr>
+        <w:t xml:space="preserve">APÊNDICES</w:t>
       </w:r>
     </w:p>
     <w:p>
       <w:pPr>
         <w:widowControl w:val="0"/>
         <w:spacing w:line="360" w:lineRule="auto"/>
+        <w:ind w:right="30"/>
+        <w:jc w:val="left"/>
         <w:rPr>
           <w:sz w:val="24"/>
           <w:szCs w:val="24"/>
@@ -8921,7 +8973,52 @@
           <w:szCs w:val="24"/>
           <w:rtl w:val="0"/>
         </w:rPr>
-        <w:t xml:space="preserve">ANEXO A - Quadro Scrum. </w:t>
+        <w:t xml:space="preserve">APÊNDICE A - Sistema de Gerenciamento de Estoque. </w:t>
+      </w:r>
+      <w:r>
+        <w:rPr>
+          <w:sz w:val="24"/>
+          <w:szCs w:val="24"/>
+          <w:rtl w:val="0"/>
+        </w:rPr>
+        <w:t xml:space="preserve">Disponível em: &lt;https://github.com/Rafa57/PI/blob/main/Script(PI).py&gt;</w:t>
+      </w:r>
+    </w:p>
+    <w:p>
+      <w:pPr>
+        <w:widowControl w:val="0"/>
+        <w:spacing w:line="360" w:lineRule="auto"/>
+        <w:ind w:right="30"/>
+        <w:jc w:val="left"/>
+        <w:rPr>
+          <w:b w:val="1"/>
+          <w:sz w:val="24"/>
+          <w:szCs w:val="24"/>
+        </w:rPr>
+      </w:pPr>
+      <w:r>
+        <w:rPr>
+          <w:rtl w:val="0"/>
+        </w:rPr>
+      </w:r>
+    </w:p>
+    <w:p>
+      <w:pPr>
+        <w:widowControl w:val="0"/>
+        <w:spacing w:line="360" w:lineRule="auto"/>
+        <w:rPr>
+          <w:sz w:val="24"/>
+          <w:szCs w:val="24"/>
+        </w:rPr>
+      </w:pPr>
+      <w:r>
+        <w:rPr>
+          <w:b w:val="1"/>
+          <w:sz w:val="24"/>
+          <w:szCs w:val="24"/>
+          <w:rtl w:val="0"/>
+        </w:rPr>
+        <w:t xml:space="preserve">APÊNDICE B - Quadro Scrum. </w:t>
       </w:r>
       <w:r>
         <w:rPr>
@@ -9000,7 +9097,7 @@
           <w:szCs w:val="24"/>
           <w:rtl w:val="0"/>
         </w:rPr>
-        <w:t xml:space="preserve">ANEXO B - DIAGRAMA DE CASO DE USO. </w:t>
+        <w:t xml:space="preserve">APÊNDICE C - DIAGRAMA DE CASO DE USO. </w:t>
       </w:r>
       <w:r>
         <w:rPr>
@@ -9025,115 +9122,34 @@
           <w:szCs w:val="24"/>
           <w:rtl w:val="0"/>
         </w:rPr>
-        <w:t xml:space="preserve">&lt;https://lucid.app/lucidchart/dde9223c-6526-439a-8f18-15534bd679f8/edit?page=0_0&amp;invitationId=inv_3ae34a6d-0ac9-440f-bd2a-c07932500d6a#&gt;</w:t>
-      </w:r>
-    </w:p>
-    <w:p>
-      <w:pPr>
-        <w:widowControl w:val="0"/>
-        <w:spacing w:line="360" w:lineRule="auto"/>
-        <w:jc w:val="both"/>
-        <w:rPr>
-          <w:sz w:val="24"/>
-          <w:szCs w:val="24"/>
-        </w:rPr>
-      </w:pPr>
-      <w:r>
-        <w:rPr>
-          <w:rtl w:val="0"/>
-        </w:rPr>
-      </w:r>
-    </w:p>
-    <w:p>
-      <w:pPr>
-        <w:widowControl w:val="0"/>
-        <w:spacing w:line="360" w:lineRule="auto"/>
-        <w:ind w:right="30"/>
-        <w:jc w:val="both"/>
-        <w:rPr>
-          <w:sz w:val="24"/>
-          <w:szCs w:val="24"/>
-        </w:rPr>
-      </w:pPr>
-      <w:r>
-        <w:br w:type="page"/>
-      </w:r>
-      <w:r>
-        <w:rPr>
-          <w:rtl w:val="0"/>
-        </w:rPr>
-      </w:r>
-    </w:p>
-    <w:p>
-      <w:pPr>
-        <w:pStyle w:val="Heading1"/>
-        <w:widowControl w:val="0"/>
-        <w:spacing w:line="360" w:lineRule="auto"/>
-        <w:ind w:right="30"/>
-        <w:jc w:val="center"/>
-        <w:rPr>
-          <w:b w:val="1"/>
-          <w:sz w:val="24"/>
-          <w:szCs w:val="24"/>
-        </w:rPr>
-      </w:pPr>
-      <w:bookmarkStart w:colFirst="0" w:colLast="0" w:name="_43f8ook62z73" w:id="17"/>
-      <w:bookmarkEnd w:id="17"/>
-      <w:r>
-        <w:rPr>
-          <w:b w:val="1"/>
-          <w:sz w:val="24"/>
-          <w:szCs w:val="24"/>
-          <w:rtl w:val="0"/>
-        </w:rPr>
-        <w:t xml:space="preserve">APÊNDICES</w:t>
-      </w:r>
-    </w:p>
-    <w:p>
-      <w:pPr>
-        <w:widowControl w:val="0"/>
-        <w:spacing w:line="360" w:lineRule="auto"/>
-        <w:ind w:right="30"/>
-        <w:jc w:val="left"/>
-        <w:rPr>
-          <w:b w:val="1"/>
-          <w:sz w:val="24"/>
-          <w:szCs w:val="24"/>
-        </w:rPr>
-      </w:pPr>
-      <w:r>
-        <w:rPr>
-          <w:b w:val="1"/>
-          <w:sz w:val="24"/>
-          <w:szCs w:val="24"/>
-          <w:rtl w:val="0"/>
-        </w:rPr>
-        <w:t xml:space="preserve">APÊNDICE A - Sistema de Gerenciamento de Estoque</w:t>
-      </w:r>
-    </w:p>
-    <w:p>
-      <w:pPr>
-        <w:widowControl w:val="0"/>
-        <w:spacing w:line="360" w:lineRule="auto"/>
-        <w:ind w:right="30"/>
-        <w:jc w:val="left"/>
-        <w:rPr>
-          <w:b w:val="1"/>
-          <w:sz w:val="24"/>
-          <w:szCs w:val="24"/>
-        </w:rPr>
-      </w:pPr>
-      <w:r>
-        <w:rPr>
-          <w:rtl w:val="0"/>
-        </w:rPr>
+        <w:t xml:space="preserve">&lt;</w:t>
+      </w:r>
+      <w:hyperlink r:id="rId18">
+        <w:r>
+          <w:rPr>
+            <w:color w:val="1155cc"/>
+            <w:sz w:val="24"/>
+            <w:szCs w:val="24"/>
+            <w:u w:val="single"/>
+            <w:rtl w:val="0"/>
+          </w:rPr>
+          <w:t xml:space="preserve">https://lucid.app/lucidchart/dde9223c-6526-439a-8f18-15534bd679f8/edit?page=0_0&amp;invitationId=inv_3ae34a6d-0ac9-440f-bd2a-c07932500d6a#</w:t>
+        </w:r>
+      </w:hyperlink>
+      <w:r>
+        <w:rPr>
+          <w:sz w:val="24"/>
+          <w:szCs w:val="24"/>
+          <w:rtl w:val="0"/>
+        </w:rPr>
+        <w:t xml:space="preserve">&gt;</w:t>
       </w:r>
     </w:p>
     <w:sectPr>
-      <w:headerReference r:id="rId18" w:type="default"/>
-      <w:headerReference r:id="rId19" w:type="first"/>
-      <w:footerReference r:id="rId20" w:type="default"/>
-      <w:footerReference r:id="rId21" w:type="first"/>
+      <w:headerReference r:id="rId19" w:type="default"/>
+      <w:headerReference r:id="rId20" w:type="first"/>
+      <w:footerReference r:id="rId21" w:type="default"/>
+      <w:footerReference r:id="rId22" w:type="first"/>
       <w:pgSz w:h="16834" w:w="11909" w:orient="portrait"/>
       <w:pgMar w:bottom="1133.8582677165355" w:top="1133.8582677165355" w:left="1133.8582677165355" w:right="1133.8582677165355" w:header="720" w:footer="720"/>
       <w:pgNumType w:start="0"/>

</xml_diff>